<commit_message>
MFY auto commit at 25/11/2021 17:01:05
</commit_message>
<xml_diff>
--- a/4) Operating Systems_AM/Theroy/Assignment/A2/MuhammadFahad.docx
+++ b/4) Operating Systems_AM/Theroy/Assignment/A2/MuhammadFahad.docx
@@ -321,55 +321,6 @@
           <w:sz w:val="24"/>
         </w:rPr>
       </w:pPr>
-      <w:r>
-        <w:rPr>
-          <w:b/>
-          <w:sz w:val="24"/>
-        </w:rPr>
-        <w:t>CS 3220-AM,</w:t>
-      </w:r>
-      <w:r>
-        <w:rPr>
-          <w:b/>
-          <w:sz w:val="24"/>
-        </w:rPr>
-        <w:t xml:space="preserve"> </w:t>
-      </w:r>
-      <w:r>
-        <w:rPr>
-          <w:b/>
-          <w:sz w:val="24"/>
-        </w:rPr>
-        <w:t>BM,</w:t>
-      </w:r>
-      <w:r>
-        <w:rPr>
-          <w:b/>
-          <w:sz w:val="24"/>
-        </w:rPr>
-        <w:t xml:space="preserve"> </w:t>
-      </w:r>
-      <w:r>
-        <w:rPr>
-          <w:b/>
-          <w:sz w:val="24"/>
-        </w:rPr>
-        <w:t>CM,</w:t>
-      </w:r>
-      <w:r>
-        <w:rPr>
-          <w:b/>
-          <w:sz w:val="24"/>
-        </w:rPr>
-        <w:t xml:space="preserve"> </w:t>
-      </w:r>
-      <w:r>
-        <w:rPr>
-          <w:b/>
-          <w:sz w:val="24"/>
-        </w:rPr>
-        <w:t>DM: Operating Systems</w:t>
-      </w:r>
     </w:p>
     <w:p>
       <w:pPr>
@@ -380,6 +331,75 @@
           <w:sz w:val="24"/>
         </w:rPr>
       </w:pPr>
+    </w:p>
+    <w:p>
+      <w:pPr>
+        <w:spacing w:after="0" w:line="360" w:lineRule="auto"/>
+        <w:jc w:val="center"/>
+        <w:rPr>
+          <w:b/>
+          <w:sz w:val="24"/>
+        </w:rPr>
+      </w:pPr>
+      <w:r>
+        <w:rPr>
+          <w:b/>
+          <w:sz w:val="24"/>
+        </w:rPr>
+        <w:t>CS 3220-AM,</w:t>
+      </w:r>
+      <w:r>
+        <w:rPr>
+          <w:b/>
+          <w:sz w:val="24"/>
+        </w:rPr>
+        <w:t xml:space="preserve"> </w:t>
+      </w:r>
+      <w:r>
+        <w:rPr>
+          <w:b/>
+          <w:sz w:val="24"/>
+        </w:rPr>
+        <w:t>BM,</w:t>
+      </w:r>
+      <w:r>
+        <w:rPr>
+          <w:b/>
+          <w:sz w:val="24"/>
+        </w:rPr>
+        <w:t xml:space="preserve"> </w:t>
+      </w:r>
+      <w:r>
+        <w:rPr>
+          <w:b/>
+          <w:sz w:val="24"/>
+        </w:rPr>
+        <w:t>CM,</w:t>
+      </w:r>
+      <w:r>
+        <w:rPr>
+          <w:b/>
+          <w:sz w:val="24"/>
+        </w:rPr>
+        <w:t xml:space="preserve"> </w:t>
+      </w:r>
+      <w:r>
+        <w:rPr>
+          <w:b/>
+          <w:sz w:val="24"/>
+        </w:rPr>
+        <w:t>DM: Operating Systems</w:t>
+      </w:r>
+    </w:p>
+    <w:p>
+      <w:pPr>
+        <w:spacing w:after="0" w:line="360" w:lineRule="auto"/>
+        <w:jc w:val="center"/>
+        <w:rPr>
+          <w:b/>
+          <w:sz w:val="24"/>
+        </w:rPr>
+      </w:pPr>
       <w:r>
         <w:rPr>
           <w:b/>
@@ -431,31 +451,7 @@
         <w:rPr>
           <w:sz w:val="24"/>
         </w:rPr>
-        <w:t xml:space="preserve"> In a real-world application of an online Airline Ticketing Reserv</w:t>
-      </w:r>
-      <w:r>
-        <w:rPr>
-          <w:sz w:val="24"/>
-        </w:rPr>
-        <w:t xml:space="preserve">ation System that processes all </w:t>
-      </w:r>
-      <w:r>
-        <w:rPr>
-          <w:sz w:val="24"/>
-        </w:rPr>
-        <w:t>customers’ requests, provide names and quantities of all possible th</w:t>
-      </w:r>
-      <w:r>
-        <w:rPr>
-          <w:sz w:val="24"/>
-        </w:rPr>
-        <w:t xml:space="preserve">reads that might be needed in a </w:t>
-      </w:r>
-      <w:r>
-        <w:rPr>
-          <w:sz w:val="24"/>
-        </w:rPr>
-        <w:t>process, where a process is associated with a single user using the system. (18 points)</w:t>
+        <w:t xml:space="preserve"> In a real-world application of an online Airline Ticketing Reservation System that processes all customers’ requests, provide names and quantities of all possible threads that might be needed in a process, where a process is associated with a single user using the system. (18 points)</w:t>
       </w:r>
     </w:p>
     <w:p>
@@ -465,6 +461,106 @@
           <w:sz w:val="24"/>
         </w:rPr>
       </w:pPr>
+    </w:p>
+    <w:p>
+      <w:pPr>
+        <w:spacing w:after="0"/>
+        <w:rPr>
+          <w:b/>
+          <w:sz w:val="24"/>
+        </w:rPr>
+      </w:pPr>
+      <w:r>
+        <w:rPr>
+          <w:b/>
+          <w:sz w:val="24"/>
+        </w:rPr>
+        <w:t xml:space="preserve">Solution: </w:t>
+      </w:r>
+    </w:p>
+    <w:p>
+      <w:pPr>
+        <w:spacing w:after="0"/>
+        <w:rPr>
+          <w:sz w:val="24"/>
+        </w:rPr>
+      </w:pPr>
+    </w:p>
+    <w:p>
+      <w:pPr>
+        <w:spacing w:after="0"/>
+        <w:rPr>
+          <w:sz w:val="24"/>
+        </w:rPr>
+      </w:pPr>
+      <w:r>
+        <w:rPr>
+          <w:sz w:val="24"/>
+        </w:rPr>
+        <w:t>Wego</w:t>
+      </w:r>
+      <w:bookmarkStart w:id="0" w:name="_GoBack"/>
+      <w:bookmarkEnd w:id="0"/>
+      <w:r>
+        <w:rPr>
+          <w:sz w:val="24"/>
+        </w:rPr>
+        <w:t xml:space="preserve"> </w:t>
+      </w:r>
+      <w:r>
+        <w:rPr>
+          <w:sz w:val="24"/>
+        </w:rPr>
+        <w:t>was founded in 2005 to help people discover the value of travel. Today, it’s used by millions of people who look for adventures, travel for family and work purposes. In Pakistan, it offers flights to popular destinations such as Lahore, Islamabad, Gwadar, and more cities</w:t>
+      </w:r>
+      <w:r>
+        <w:rPr>
+          <w:sz w:val="24"/>
+        </w:rPr>
+        <w:t>.</w:t>
+      </w:r>
+    </w:p>
+    <w:p>
+      <w:pPr>
+        <w:spacing w:after="0"/>
+        <w:rPr>
+          <w:sz w:val="24"/>
+        </w:rPr>
+      </w:pPr>
+    </w:p>
+    <w:p>
+      <w:pPr>
+        <w:spacing w:after="0"/>
+        <w:rPr>
+          <w:sz w:val="24"/>
+        </w:rPr>
+      </w:pPr>
+      <w:r>
+        <w:rPr>
+          <w:sz w:val="24"/>
+        </w:rPr>
+        <w:t xml:space="preserve">For this website we need </w:t>
+      </w:r>
+      <w:r>
+        <w:rPr>
+          <w:b/>
+          <w:sz w:val="24"/>
+        </w:rPr>
+        <w:t>1,000</w:t>
+      </w:r>
+      <w:r>
+        <w:rPr>
+          <w:b/>
+          <w:sz w:val="24"/>
+        </w:rPr>
+        <w:t xml:space="preserve"> threads </w:t>
+      </w:r>
+      <w:r>
+        <w:rPr>
+          <w:sz w:val="24"/>
+        </w:rPr>
+        <w:t>working in different part of the websites.</w:t>
+      </w:r>
     </w:p>
     <w:p>
       <w:pPr>
@@ -474,47 +570,654 @@
           <w:sz w:val="24"/>
         </w:rPr>
       </w:pPr>
-      <w:r>
-        <w:rPr>
-          <w:noProof/>
-        </w:rPr>
-        <w:drawing>
-          <wp:inline distT="0" distB="0" distL="0" distR="0" wp14:anchorId="5206FCA6" wp14:editId="233E7E63">
-            <wp:extent cx="2609850" cy="1695450"/>
-            <wp:effectExtent l="0" t="0" r="0" b="0"/>
-            <wp:docPr id="3" name="Picture 3"/>
-            <wp:cNvGraphicFramePr>
-              <a:graphicFrameLocks xmlns:a="http://schemas.openxmlformats.org/drawingml/2006/main" noChangeAspect="1"/>
-            </wp:cNvGraphicFramePr>
-            <a:graphic xmlns:a="http://schemas.openxmlformats.org/drawingml/2006/main">
-              <a:graphicData uri="http://schemas.openxmlformats.org/drawingml/2006/picture">
-                <pic:pic xmlns:pic="http://schemas.openxmlformats.org/drawingml/2006/picture">
-                  <pic:nvPicPr>
-                    <pic:cNvPr id="1" name=""/>
-                    <pic:cNvPicPr/>
-                  </pic:nvPicPr>
-                  <pic:blipFill>
-                    <a:blip r:embed="rId7"/>
-                    <a:stretch>
-                      <a:fillRect/>
-                    </a:stretch>
-                  </pic:blipFill>
-                  <pic:spPr>
-                    <a:xfrm>
-                      <a:off x="0" y="0"/>
-                      <a:ext cx="2609850" cy="1695450"/>
-                    </a:xfrm>
-                    <a:prstGeom prst="rect">
-                      <a:avLst/>
-                    </a:prstGeom>
-                  </pic:spPr>
-                </pic:pic>
-              </a:graphicData>
-            </a:graphic>
-          </wp:inline>
-        </w:drawing>
-      </w:r>
-    </w:p>
+    </w:p>
+    <w:tbl>
+      <w:tblPr>
+        <w:tblStyle w:val="TableGrid"/>
+        <w:tblW w:w="0" w:type="auto"/>
+        <w:tblInd w:w="3372" w:type="dxa"/>
+        <w:tblLook w:val="04A0" w:firstRow="1" w:lastRow="0" w:firstColumn="1" w:lastColumn="0" w:noHBand="0" w:noVBand="1"/>
+      </w:tblPr>
+      <w:tblGrid>
+        <w:gridCol w:w="726"/>
+        <w:gridCol w:w="2563"/>
+        <w:gridCol w:w="1115"/>
+      </w:tblGrid>
+      <w:tr>
+        <w:trPr>
+          <w:trHeight w:val="403"/>
+        </w:trPr>
+        <w:tc>
+          <w:tcPr>
+            <w:tcW w:w="726" w:type="dxa"/>
+          </w:tcPr>
+          <w:p>
+            <w:pPr>
+              <w:jc w:val="center"/>
+              <w:rPr>
+                <w:b/>
+                <w:sz w:val="24"/>
+              </w:rPr>
+            </w:pPr>
+            <w:r>
+              <w:rPr>
+                <w:b/>
+                <w:sz w:val="24"/>
+              </w:rPr>
+              <w:t>S.NO</w:t>
+            </w:r>
+          </w:p>
+        </w:tc>
+        <w:tc>
+          <w:tcPr>
+            <w:tcW w:w="2563" w:type="dxa"/>
+          </w:tcPr>
+          <w:p>
+            <w:pPr>
+              <w:jc w:val="center"/>
+              <w:rPr>
+                <w:b/>
+                <w:sz w:val="24"/>
+              </w:rPr>
+            </w:pPr>
+            <w:r>
+              <w:rPr>
+                <w:b/>
+                <w:sz w:val="24"/>
+              </w:rPr>
+              <w:t>Name</w:t>
+            </w:r>
+          </w:p>
+        </w:tc>
+        <w:tc>
+          <w:tcPr>
+            <w:tcW w:w="1115" w:type="dxa"/>
+          </w:tcPr>
+          <w:p>
+            <w:pPr>
+              <w:jc w:val="center"/>
+              <w:rPr>
+                <w:b/>
+                <w:sz w:val="24"/>
+              </w:rPr>
+            </w:pPr>
+            <w:r>
+              <w:rPr>
+                <w:b/>
+                <w:sz w:val="24"/>
+              </w:rPr>
+              <w:t>Quantity</w:t>
+            </w:r>
+          </w:p>
+        </w:tc>
+      </w:tr>
+      <w:tr>
+        <w:trPr>
+          <w:trHeight w:val="340"/>
+        </w:trPr>
+        <w:tc>
+          <w:tcPr>
+            <w:tcW w:w="726" w:type="dxa"/>
+          </w:tcPr>
+          <w:p>
+            <w:pPr>
+              <w:jc w:val="center"/>
+              <w:rPr>
+                <w:sz w:val="24"/>
+              </w:rPr>
+            </w:pPr>
+            <w:r>
+              <w:rPr>
+                <w:sz w:val="24"/>
+              </w:rPr>
+              <w:t>1</w:t>
+            </w:r>
+          </w:p>
+        </w:tc>
+        <w:tc>
+          <w:tcPr>
+            <w:tcW w:w="2563" w:type="dxa"/>
+          </w:tcPr>
+          <w:p>
+            <w:pPr>
+              <w:jc w:val="center"/>
+              <w:rPr>
+                <w:sz w:val="24"/>
+              </w:rPr>
+            </w:pPr>
+            <w:r>
+              <w:t>Registration</w:t>
+            </w:r>
+          </w:p>
+        </w:tc>
+        <w:tc>
+          <w:tcPr>
+            <w:tcW w:w="1115" w:type="dxa"/>
+          </w:tcPr>
+          <w:p>
+            <w:pPr>
+              <w:jc w:val="center"/>
+              <w:rPr>
+                <w:sz w:val="24"/>
+              </w:rPr>
+            </w:pPr>
+            <w:r>
+              <w:rPr>
+                <w:sz w:val="24"/>
+              </w:rPr>
+              <w:t>150</w:t>
+            </w:r>
+          </w:p>
+        </w:tc>
+      </w:tr>
+      <w:tr>
+        <w:trPr>
+          <w:trHeight w:val="340"/>
+        </w:trPr>
+        <w:tc>
+          <w:tcPr>
+            <w:tcW w:w="726" w:type="dxa"/>
+          </w:tcPr>
+          <w:p>
+            <w:pPr>
+              <w:jc w:val="center"/>
+              <w:rPr>
+                <w:sz w:val="24"/>
+              </w:rPr>
+            </w:pPr>
+            <w:r>
+              <w:rPr>
+                <w:sz w:val="24"/>
+              </w:rPr>
+              <w:t>2</w:t>
+            </w:r>
+          </w:p>
+        </w:tc>
+        <w:tc>
+          <w:tcPr>
+            <w:tcW w:w="2563" w:type="dxa"/>
+          </w:tcPr>
+          <w:p>
+            <w:pPr>
+              <w:jc w:val="center"/>
+              <w:rPr>
+                <w:sz w:val="24"/>
+              </w:rPr>
+            </w:pPr>
+            <w:r>
+              <w:rPr>
+                <w:sz w:val="24"/>
+              </w:rPr>
+              <w:t>Login</w:t>
+            </w:r>
+          </w:p>
+        </w:tc>
+        <w:tc>
+          <w:tcPr>
+            <w:tcW w:w="1115" w:type="dxa"/>
+          </w:tcPr>
+          <w:p>
+            <w:pPr>
+              <w:jc w:val="center"/>
+              <w:rPr>
+                <w:sz w:val="24"/>
+              </w:rPr>
+            </w:pPr>
+            <w:r>
+              <w:rPr>
+                <w:sz w:val="24"/>
+              </w:rPr>
+              <w:t>200</w:t>
+            </w:r>
+          </w:p>
+        </w:tc>
+      </w:tr>
+      <w:tr>
+        <w:trPr>
+          <w:trHeight w:val="356"/>
+        </w:trPr>
+        <w:tc>
+          <w:tcPr>
+            <w:tcW w:w="726" w:type="dxa"/>
+          </w:tcPr>
+          <w:p>
+            <w:pPr>
+              <w:jc w:val="center"/>
+              <w:rPr>
+                <w:sz w:val="24"/>
+              </w:rPr>
+            </w:pPr>
+            <w:r>
+              <w:rPr>
+                <w:sz w:val="24"/>
+              </w:rPr>
+              <w:t>3</w:t>
+            </w:r>
+          </w:p>
+        </w:tc>
+        <w:tc>
+          <w:tcPr>
+            <w:tcW w:w="2563" w:type="dxa"/>
+          </w:tcPr>
+          <w:p>
+            <w:pPr>
+              <w:jc w:val="center"/>
+              <w:rPr>
+                <w:sz w:val="24"/>
+              </w:rPr>
+            </w:pPr>
+            <w:r>
+              <w:t>Search</w:t>
+            </w:r>
+            <w:r>
+              <w:t xml:space="preserve"> </w:t>
+            </w:r>
+            <w:r>
+              <w:rPr>
+                <w:sz w:val="24"/>
+              </w:rPr>
+              <w:t>Airline</w:t>
+            </w:r>
+          </w:p>
+        </w:tc>
+        <w:tc>
+          <w:tcPr>
+            <w:tcW w:w="1115" w:type="dxa"/>
+          </w:tcPr>
+          <w:p>
+            <w:pPr>
+              <w:jc w:val="center"/>
+              <w:rPr>
+                <w:sz w:val="24"/>
+              </w:rPr>
+            </w:pPr>
+            <w:r>
+              <w:rPr>
+                <w:sz w:val="24"/>
+              </w:rPr>
+              <w:t>100</w:t>
+            </w:r>
+          </w:p>
+        </w:tc>
+      </w:tr>
+      <w:tr>
+        <w:trPr>
+          <w:trHeight w:val="356"/>
+        </w:trPr>
+        <w:tc>
+          <w:tcPr>
+            <w:tcW w:w="726" w:type="dxa"/>
+          </w:tcPr>
+          <w:p>
+            <w:pPr>
+              <w:jc w:val="center"/>
+              <w:rPr>
+                <w:sz w:val="24"/>
+              </w:rPr>
+            </w:pPr>
+            <w:r>
+              <w:rPr>
+                <w:sz w:val="24"/>
+              </w:rPr>
+              <w:t>4</w:t>
+            </w:r>
+          </w:p>
+        </w:tc>
+        <w:tc>
+          <w:tcPr>
+            <w:tcW w:w="2563" w:type="dxa"/>
+          </w:tcPr>
+          <w:p>
+            <w:pPr>
+              <w:jc w:val="center"/>
+            </w:pPr>
+            <w:r>
+              <w:t>Select Date</w:t>
+            </w:r>
+          </w:p>
+        </w:tc>
+        <w:tc>
+          <w:tcPr>
+            <w:tcW w:w="1115" w:type="dxa"/>
+          </w:tcPr>
+          <w:p>
+            <w:pPr>
+              <w:jc w:val="center"/>
+              <w:rPr>
+                <w:sz w:val="24"/>
+              </w:rPr>
+            </w:pPr>
+            <w:r>
+              <w:rPr>
+                <w:sz w:val="24"/>
+              </w:rPr>
+              <w:t>50</w:t>
+            </w:r>
+          </w:p>
+        </w:tc>
+      </w:tr>
+      <w:tr>
+        <w:trPr>
+          <w:trHeight w:val="340"/>
+        </w:trPr>
+        <w:tc>
+          <w:tcPr>
+            <w:tcW w:w="726" w:type="dxa"/>
+          </w:tcPr>
+          <w:p>
+            <w:pPr>
+              <w:jc w:val="center"/>
+              <w:rPr>
+                <w:sz w:val="24"/>
+              </w:rPr>
+            </w:pPr>
+            <w:r>
+              <w:rPr>
+                <w:sz w:val="24"/>
+              </w:rPr>
+              <w:t>4</w:t>
+            </w:r>
+          </w:p>
+        </w:tc>
+        <w:tc>
+          <w:tcPr>
+            <w:tcW w:w="2563" w:type="dxa"/>
+          </w:tcPr>
+          <w:p>
+            <w:pPr>
+              <w:jc w:val="center"/>
+              <w:rPr>
+                <w:sz w:val="24"/>
+              </w:rPr>
+            </w:pPr>
+            <w:r>
+              <w:t xml:space="preserve">Select </w:t>
+            </w:r>
+            <w:r>
+              <w:rPr>
+                <w:sz w:val="24"/>
+              </w:rPr>
+              <w:t>Airline</w:t>
+            </w:r>
+          </w:p>
+        </w:tc>
+        <w:tc>
+          <w:tcPr>
+            <w:tcW w:w="1115" w:type="dxa"/>
+          </w:tcPr>
+          <w:p>
+            <w:pPr>
+              <w:jc w:val="center"/>
+              <w:rPr>
+                <w:sz w:val="24"/>
+              </w:rPr>
+            </w:pPr>
+            <w:r>
+              <w:rPr>
+                <w:sz w:val="24"/>
+              </w:rPr>
+              <w:t>200</w:t>
+            </w:r>
+          </w:p>
+        </w:tc>
+      </w:tr>
+      <w:tr>
+        <w:trPr>
+          <w:trHeight w:val="340"/>
+        </w:trPr>
+        <w:tc>
+          <w:tcPr>
+            <w:tcW w:w="726" w:type="dxa"/>
+          </w:tcPr>
+          <w:p>
+            <w:pPr>
+              <w:jc w:val="center"/>
+              <w:rPr>
+                <w:sz w:val="24"/>
+              </w:rPr>
+            </w:pPr>
+            <w:r>
+              <w:rPr>
+                <w:sz w:val="24"/>
+              </w:rPr>
+              <w:t>5</w:t>
+            </w:r>
+          </w:p>
+        </w:tc>
+        <w:tc>
+          <w:tcPr>
+            <w:tcW w:w="2563" w:type="dxa"/>
+          </w:tcPr>
+          <w:p>
+            <w:pPr>
+              <w:jc w:val="center"/>
+              <w:rPr>
+                <w:sz w:val="24"/>
+              </w:rPr>
+            </w:pPr>
+            <w:r>
+              <w:t>Select</w:t>
+            </w:r>
+            <w:r>
+              <w:rPr>
+                <w:sz w:val="24"/>
+              </w:rPr>
+              <w:t xml:space="preserve"> Seat</w:t>
+            </w:r>
+          </w:p>
+        </w:tc>
+        <w:tc>
+          <w:tcPr>
+            <w:tcW w:w="1115" w:type="dxa"/>
+          </w:tcPr>
+          <w:p>
+            <w:pPr>
+              <w:jc w:val="center"/>
+              <w:rPr>
+                <w:sz w:val="24"/>
+              </w:rPr>
+            </w:pPr>
+            <w:r>
+              <w:rPr>
+                <w:sz w:val="24"/>
+              </w:rPr>
+              <w:t>100</w:t>
+            </w:r>
+          </w:p>
+        </w:tc>
+      </w:tr>
+      <w:tr>
+        <w:trPr>
+          <w:trHeight w:val="340"/>
+        </w:trPr>
+        <w:tc>
+          <w:tcPr>
+            <w:tcW w:w="726" w:type="dxa"/>
+          </w:tcPr>
+          <w:p>
+            <w:pPr>
+              <w:jc w:val="center"/>
+              <w:rPr>
+                <w:sz w:val="24"/>
+              </w:rPr>
+            </w:pPr>
+            <w:r>
+              <w:rPr>
+                <w:sz w:val="24"/>
+              </w:rPr>
+              <w:t>6</w:t>
+            </w:r>
+          </w:p>
+        </w:tc>
+        <w:tc>
+          <w:tcPr>
+            <w:tcW w:w="2563" w:type="dxa"/>
+          </w:tcPr>
+          <w:p>
+            <w:pPr>
+              <w:jc w:val="center"/>
+              <w:rPr>
+                <w:sz w:val="24"/>
+              </w:rPr>
+            </w:pPr>
+            <w:r>
+              <w:rPr>
+                <w:sz w:val="24"/>
+              </w:rPr>
+              <w:t>Checkout</w:t>
+            </w:r>
+          </w:p>
+        </w:tc>
+        <w:tc>
+          <w:tcPr>
+            <w:tcW w:w="1115" w:type="dxa"/>
+          </w:tcPr>
+          <w:p>
+            <w:pPr>
+              <w:jc w:val="center"/>
+              <w:rPr>
+                <w:sz w:val="24"/>
+              </w:rPr>
+            </w:pPr>
+            <w:r>
+              <w:rPr>
+                <w:sz w:val="24"/>
+              </w:rPr>
+              <w:t>100</w:t>
+            </w:r>
+          </w:p>
+        </w:tc>
+      </w:tr>
+      <w:tr>
+        <w:trPr>
+          <w:trHeight w:val="340"/>
+        </w:trPr>
+        <w:tc>
+          <w:tcPr>
+            <w:tcW w:w="726" w:type="dxa"/>
+          </w:tcPr>
+          <w:p>
+            <w:pPr>
+              <w:jc w:val="center"/>
+              <w:rPr>
+                <w:sz w:val="24"/>
+              </w:rPr>
+            </w:pPr>
+            <w:r>
+              <w:rPr>
+                <w:sz w:val="24"/>
+              </w:rPr>
+              <w:t>7</w:t>
+            </w:r>
+          </w:p>
+        </w:tc>
+        <w:tc>
+          <w:tcPr>
+            <w:tcW w:w="2563" w:type="dxa"/>
+          </w:tcPr>
+          <w:p>
+            <w:pPr>
+              <w:jc w:val="center"/>
+              <w:rPr>
+                <w:sz w:val="24"/>
+              </w:rPr>
+            </w:pPr>
+            <w:r>
+              <w:rPr>
+                <w:sz w:val="24"/>
+              </w:rPr>
+              <w:t>Verification</w:t>
+            </w:r>
+          </w:p>
+        </w:tc>
+        <w:tc>
+          <w:tcPr>
+            <w:tcW w:w="1115" w:type="dxa"/>
+          </w:tcPr>
+          <w:p>
+            <w:pPr>
+              <w:jc w:val="center"/>
+              <w:rPr>
+                <w:sz w:val="24"/>
+              </w:rPr>
+            </w:pPr>
+            <w:r>
+              <w:rPr>
+                <w:sz w:val="24"/>
+              </w:rPr>
+              <w:t>100</w:t>
+            </w:r>
+          </w:p>
+        </w:tc>
+      </w:tr>
+      <w:tr>
+        <w:trPr>
+          <w:trHeight w:val="340"/>
+        </w:trPr>
+        <w:tc>
+          <w:tcPr>
+            <w:tcW w:w="726" w:type="dxa"/>
+          </w:tcPr>
+          <w:p>
+            <w:pPr>
+              <w:jc w:val="center"/>
+              <w:rPr>
+                <w:sz w:val="24"/>
+              </w:rPr>
+            </w:pPr>
+          </w:p>
+        </w:tc>
+        <w:tc>
+          <w:tcPr>
+            <w:tcW w:w="2563" w:type="dxa"/>
+          </w:tcPr>
+          <w:p>
+            <w:pPr>
+              <w:jc w:val="center"/>
+              <w:rPr>
+                <w:b/>
+                <w:sz w:val="24"/>
+              </w:rPr>
+            </w:pPr>
+            <w:r>
+              <w:rPr>
+                <w:b/>
+                <w:sz w:val="24"/>
+              </w:rPr>
+              <w:t>Total</w:t>
+            </w:r>
+          </w:p>
+        </w:tc>
+        <w:tc>
+          <w:tcPr>
+            <w:tcW w:w="1115" w:type="dxa"/>
+          </w:tcPr>
+          <w:p>
+            <w:pPr>
+              <w:jc w:val="center"/>
+              <w:rPr>
+                <w:b/>
+                <w:sz w:val="24"/>
+              </w:rPr>
+            </w:pPr>
+            <w:r>
+              <w:rPr>
+                <w:b/>
+                <w:sz w:val="24"/>
+              </w:rPr>
+              <w:t xml:space="preserve">= </w:t>
+            </w:r>
+            <w:r>
+              <w:rPr>
+                <w:b/>
+                <w:sz w:val="24"/>
+              </w:rPr>
+              <w:t>1000</w:t>
+            </w:r>
+          </w:p>
+        </w:tc>
+      </w:tr>
+    </w:tbl>
     <w:p>
       <w:pPr>
         <w:spacing w:after="0"/>
@@ -526,6 +1229,15 @@
     </w:p>
     <w:p>
       <w:pPr>
+        <w:spacing w:after="0"/>
+        <w:jc w:val="center"/>
+        <w:rPr>
+          <w:sz w:val="24"/>
+        </w:rPr>
+      </w:pPr>
+    </w:p>
+    <w:p>
+      <w:pPr>
         <w:rPr>
           <w:sz w:val="24"/>
         </w:rPr>
@@ -571,77 +1283,7 @@
         <w:rPr>
           <w:sz w:val="24"/>
         </w:rPr>
-        <w:t xml:space="preserve"> In this problem you are to compare reading a file using a single-threaded server and a multithreaded server. It takes 30 </w:t>
-      </w:r>
-      <w:proofErr w:type="spellStart"/>
-      <w:r>
-        <w:rPr>
-          <w:sz w:val="24"/>
-        </w:rPr>
-        <w:t>msec</w:t>
-      </w:r>
-      <w:proofErr w:type="spellEnd"/>
-      <w:r>
-        <w:rPr>
-          <w:sz w:val="24"/>
-        </w:rPr>
-        <w:t xml:space="preserve"> to get a request for work, dispatch it, a</w:t>
-      </w:r>
-      <w:r>
-        <w:rPr>
-          <w:sz w:val="24"/>
-        </w:rPr>
-        <w:t xml:space="preserve">nd do the rest of the necessary </w:t>
-      </w:r>
-      <w:r>
-        <w:rPr>
-          <w:sz w:val="24"/>
-        </w:rPr>
-        <w:t>processing, assuming that the data needed are in the block cache. If a disk operation is needed, as is the</w:t>
-      </w:r>
-      <w:r>
-        <w:rPr>
-          <w:sz w:val="24"/>
-        </w:rPr>
-        <w:t xml:space="preserve"> </w:t>
-      </w:r>
-      <w:r>
-        <w:rPr>
-          <w:sz w:val="24"/>
-        </w:rPr>
-        <w:t xml:space="preserve">case half of the time, an additional 50 </w:t>
-      </w:r>
-      <w:proofErr w:type="spellStart"/>
-      <w:r>
-        <w:rPr>
-          <w:sz w:val="24"/>
-        </w:rPr>
-        <w:t>msec</w:t>
-      </w:r>
-      <w:proofErr w:type="spellEnd"/>
-      <w:r>
-        <w:rPr>
-          <w:sz w:val="24"/>
-        </w:rPr>
-        <w:t xml:space="preserve"> is required, during which time the thread sleeps. How many</w:t>
-      </w:r>
-      <w:r>
-        <w:rPr>
-          <w:sz w:val="24"/>
-        </w:rPr>
-        <w:t xml:space="preserve"> </w:t>
-      </w:r>
-      <w:r>
-        <w:rPr>
-          <w:sz w:val="24"/>
-        </w:rPr>
-        <w:t xml:space="preserve">requests/sec can the server </w:t>
-      </w:r>
-      <w:r>
-        <w:rPr>
-          <w:sz w:val="24"/>
-        </w:rPr>
-        <w:t>handle?</w:t>
+        <w:t xml:space="preserve"> In this problem you are to compare reading a file using a single-threaded server and a multithreaded server. It takes 30 msec to get a request for work, dispatch it, and do the rest of the necessary processing, assuming that the data needed are in the block cache. If a disk operation is needed, as is the case half of the time, an additional 50 msec is required, during which time the thread sleeps. How many requests/sec can the server handle?</w:t>
       </w:r>
     </w:p>
     <w:p>
@@ -668,13 +1310,7 @@
         <w:rPr>
           <w:sz w:val="24"/>
         </w:rPr>
-        <w:t>If</w:t>
-      </w:r>
-      <w:r>
-        <w:rPr>
-          <w:sz w:val="24"/>
-        </w:rPr>
-        <w:t xml:space="preserve"> it is single-threaded? (8 points)</w:t>
+        <w:t>If it is single-threaded? (8 points)</w:t>
       </w:r>
     </w:p>
     <w:p>
@@ -693,13 +1329,7 @@
         <w:rPr>
           <w:sz w:val="24"/>
         </w:rPr>
-        <w:t>If</w:t>
-      </w:r>
-      <w:r>
-        <w:rPr>
-          <w:sz w:val="24"/>
-        </w:rPr>
-        <w:t xml:space="preserve"> it is multi-threaded? (8 points)</w:t>
+        <w:t>If it is multi-threaded? (8 points)</w:t>
       </w:r>
     </w:p>
     <w:p>
@@ -773,13 +1403,7 @@
         <w:rPr>
           <w:b/>
         </w:rPr>
-        <w:t xml:space="preserve"> = 3</w:t>
-      </w:r>
-      <w:r>
-        <w:rPr>
-          <w:b/>
-        </w:rPr>
-        <w:t>0</w:t>
+        <w:t xml:space="preserve"> = 30</w:t>
       </w:r>
       <w:r>
         <w:rPr>
@@ -792,13 +1416,7 @@
         <w:rPr>
           <w:b/>
         </w:rPr>
-        <w:t xml:space="preserve"> = 3</w:t>
-      </w:r>
-      <w:r>
-        <w:rPr>
-          <w:b/>
-        </w:rPr>
-        <w:t>0 × 10</w:t>
+        <w:t xml:space="preserve"> = 30 × 10</w:t>
       </w:r>
       <w:r>
         <w:rPr>
@@ -833,19 +1451,7 @@
         <w:rPr>
           <w:sz w:val="24"/>
         </w:rPr>
-        <w:t xml:space="preserve">Total time to read a file from </w:t>
-      </w:r>
-      <w:r>
-        <w:rPr>
-          <w:sz w:val="24"/>
-        </w:rPr>
-        <w:t>Hard Disk</w:t>
-      </w:r>
-      <w:r>
-        <w:rPr>
-          <w:sz w:val="24"/>
-        </w:rPr>
-        <w:t xml:space="preserve">= </w:t>
+        <w:t xml:space="preserve">Total time to read a file from Hard Disk= </w:t>
       </w:r>
       <w:r>
         <w:rPr>
@@ -1218,13 +1824,7 @@
         <w:ind w:left="0" w:firstLine="360"/>
       </w:pPr>
       <w:r>
-        <w:t xml:space="preserve">Total number of requests per second that the server can handle = 1 </w:t>
-      </w:r>
-      <w:r>
-        <w:t>/ 55</w:t>
-      </w:r>
-      <w:r>
-        <w:t>×10</w:t>
+        <w:t>Total number of requests per second that the server can handle = 1 / 55×10</w:t>
       </w:r>
       <w:r>
         <w:rPr>
@@ -1241,14 +1841,12 @@
       <w:r>
         <w:t xml:space="preserve"> = 18.18 ≈ </w:t>
       </w:r>
-      <w:bookmarkStart w:id="0" w:name="_GoBack"/>
       <w:r>
         <w:rPr>
           <w:b/>
         </w:rPr>
         <w:t>18</w:t>
       </w:r>
-      <w:bookmarkEnd w:id="0"/>
     </w:p>
     <w:p>
       <w:pPr>
@@ -1305,21 +1903,7 @@
           <w:b/>
           <w:sz w:val="24"/>
         </w:rPr>
-        <w:t xml:space="preserve">= </w:t>
-      </w:r>
-      <w:r>
-        <w:rPr>
-          <w:b/>
-          <w:sz w:val="24"/>
-        </w:rPr>
-        <w:t xml:space="preserve">min </w:t>
-      </w:r>
-      <w:r>
-        <w:rPr>
-          <w:b/>
-          <w:sz w:val="24"/>
-        </w:rPr>
-        <w:t>(</w:t>
+        <w:t>= min (</w:t>
       </w:r>
       <w:r>
         <w:rPr>
@@ -1402,14 +1986,7 @@
           <w:b/>
           <w:sz w:val="24"/>
         </w:rPr>
-        <w:t xml:space="preserve">= </w:t>
-      </w:r>
-      <w:r>
-        <w:rPr>
-          <w:b/>
-          <w:sz w:val="24"/>
-        </w:rPr>
-        <w:t xml:space="preserve">min </w:t>
+        <w:t xml:space="preserve">= min </w:t>
       </w:r>
       <w:r>
         <w:rPr>
@@ -1523,13 +2100,7 @@
         </w:rPr>
       </w:pPr>
       <w:r>
-        <w:t>(</w:t>
-      </w:r>
-      <w:r>
-        <w:t>Average time to read a file would be the time it takes to read a file from Cache only.</w:t>
-      </w:r>
-      <w:r>
-        <w:t>)</w:t>
+        <w:t>(Average time to read a file would be the time it takes to read a file from Cache only.)</w:t>
       </w:r>
     </w:p>
     <w:p>
@@ -1592,8 +2163,8 @@
       </w:pPr>
     </w:p>
     <w:sectPr>
-      <w:headerReference w:type="default" r:id="rId8"/>
-      <w:footerReference w:type="default" r:id="rId9"/>
+      <w:headerReference w:type="default" r:id="rId7"/>
+      <w:footerReference w:type="default" r:id="rId8"/>
       <w:pgSz w:w="12240" w:h="15840"/>
       <w:pgMar w:top="720" w:right="720" w:bottom="720" w:left="720" w:header="720" w:footer="720" w:gutter="0"/>
       <w:cols w:space="720"/>
@@ -1717,7 +2288,7 @@
         </mc:Choice>
         <mc:Fallback>
           <w:pict>
-            <v:rect w14:anchorId="08B14D89" id="Rectangle 4" o:spid="_x0000_s1026" style="position:absolute;margin-left:-36pt;margin-top:27.7pt;width:611.55pt;height:28.45pt;z-index:251663360;visibility:visible;mso-wrap-style:square;mso-height-percent:0;mso-wrap-distance-left:9pt;mso-wrap-distance-top:0;mso-wrap-distance-right:9pt;mso-wrap-distance-bottom:0;mso-position-horizontal:absolute;mso-position-horizontal-relative:margin;mso-position-vertical:absolute;mso-position-vertical-relative:text;mso-height-percent:0;mso-height-relative:margin;v-text-anchor:middle" o:gfxdata="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" fillcolor="#cfcdcd [2894]" strokecolor="#e7e6e6 [3214]" strokeweight="1pt">
+            <v:rect w14:anchorId="18AF7048" id="Rectangle 4" o:spid="_x0000_s1026" style="position:absolute;margin-left:-36pt;margin-top:27.7pt;width:611.55pt;height:28.45pt;z-index:251663360;visibility:visible;mso-wrap-style:square;mso-height-percent:0;mso-wrap-distance-left:9pt;mso-wrap-distance-top:0;mso-wrap-distance-right:9pt;mso-wrap-distance-bottom:0;mso-position-horizontal:absolute;mso-position-horizontal-relative:margin;mso-position-vertical:absolute;mso-position-vertical-relative:text;mso-height-percent:0;mso-height-relative:margin;v-text-anchor:middle" o:gfxdata="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" fillcolor="#cfcdcd [2894]" strokecolor="#e7e6e6 [3214]" strokeweight="1pt">
               <v:shadow on="t" color="black" opacity="26214f" origin=",.5" offset="0,-3pt"/>
               <w10:wrap anchorx="margin"/>
             </v:rect>
@@ -1925,7 +2496,13 @@
       </w:drawing>
     </w:r>
     <w:r>
-      <w:t>Muhammad Fahad</w:t>
+      <w:t>Muhammad Fahad (</w:t>
+    </w:r>
+    <w:r>
+      <w:t>FA19-BSSE-0014</w:t>
+    </w:r>
+    <w:r>
+      <w:t>)</w:t>
     </w:r>
   </w:p>
   <w:p>
@@ -1934,23 +2511,8 @@
       <w:jc w:val="right"/>
     </w:pPr>
     <w:r>
-      <w:t>FA19-BSSE-0014</w:t>
+      <w:t xml:space="preserve">Operating Systems </w:t>
     </w:r>
-  </w:p>
-  <w:p>
-    <w:pPr>
-      <w:pStyle w:val="Header"/>
-      <w:jc w:val="right"/>
-    </w:pPr>
-    <w:r>
-      <w:t>Software Architecture</w:t>
-    </w:r>
-  </w:p>
-  <w:p>
-    <w:pPr>
-      <w:pStyle w:val="Header"/>
-      <w:jc w:val="right"/>
-    </w:pPr>
     <w:r>
       <w:rPr>
         <w:noProof/>
@@ -3667,6 +4229,25 @@
       <w:rFonts w:eastAsiaTheme="minorEastAsia"/>
     </w:rPr>
   </w:style>
+  <w:style w:type="table" w:styleId="TableGrid">
+    <w:name w:val="Table Grid"/>
+    <w:basedOn w:val="TableNormal"/>
+    <w:uiPriority w:val="39"/>
+    <w:rsid w:val="004C225C"/>
+    <w:pPr>
+      <w:spacing w:after="0" w:line="240" w:lineRule="auto"/>
+    </w:pPr>
+    <w:tblPr>
+      <w:tblBorders>
+        <w:top w:val="single" w:sz="4" w:space="0" w:color="auto"/>
+        <w:left w:val="single" w:sz="4" w:space="0" w:color="auto"/>
+        <w:bottom w:val="single" w:sz="4" w:space="0" w:color="auto"/>
+        <w:right w:val="single" w:sz="4" w:space="0" w:color="auto"/>
+        <w:insideH w:val="single" w:sz="4" w:space="0" w:color="auto"/>
+        <w:insideV w:val="single" w:sz="4" w:space="0" w:color="auto"/>
+      </w:tblBorders>
+    </w:tblPr>
+  </w:style>
 </w:styles>
 </file>
 

</xml_diff>

<commit_message>
MFY auto commit at 25/11/2021 20:52:34
</commit_message>
<xml_diff>
--- a/4) Operating Systems_AM/Theroy/Assignment/A2/MuhammadFahad.docx
+++ b/4) Operating Systems_AM/Theroy/Assignment/A2/MuhammadFahad.docx
@@ -499,8 +499,6 @@
         </w:rPr>
         <w:t>Wego</w:t>
       </w:r>
-      <w:bookmarkStart w:id="0" w:name="_GoBack"/>
-      <w:bookmarkEnd w:id="0"/>
       <w:r>
         <w:rPr>
           <w:sz w:val="24"/>
@@ -512,6 +510,35 @@
           <w:sz w:val="24"/>
         </w:rPr>
         <w:t>was founded in 2005 to help people discover the value of travel. Today, it’s used by millions of people who look for adventures, travel for family and work purposes. In Pakistan, it offers flights to popular destinations such as Lahore, Islamabad, Gwadar, and more cities</w:t>
+      </w:r>
+      <w:r>
+        <w:rPr>
+          <w:sz w:val="24"/>
+        </w:rPr>
+        <w:t xml:space="preserve"> (</w:t>
+      </w:r>
+      <w:hyperlink r:id="rId7" w:history="1">
+        <w:r>
+          <w:rPr>
+            <w:rStyle w:val="Hyperlink"/>
+            <w:color w:val="48A0FA" w:themeColor="hyperlink" w:themeTint="99"/>
+            <w:sz w:val="24"/>
+          </w:rPr>
+          <w:t>https://www.wego.pk/</w:t>
+        </w:r>
+      </w:hyperlink>
+      <w:r>
+        <w:rPr>
+          <w:color w:val="8EAADB" w:themeColor="accent1" w:themeTint="99"/>
+          <w:sz w:val="24"/>
+        </w:rPr>
+        <w:t xml:space="preserve"> </w:t>
+      </w:r>
+      <w:r>
+        <w:rPr>
+          <w:sz w:val="24"/>
+        </w:rPr>
+        <w:t>)</w:t>
       </w:r>
       <w:r>
         <w:rPr>
@@ -807,10 +834,7 @@
               </w:rPr>
             </w:pPr>
             <w:r>
-              <w:t>Search</w:t>
-            </w:r>
-            <w:r>
-              <w:t xml:space="preserve"> </w:t>
+              <w:t xml:space="preserve">Search </w:t>
             </w:r>
             <w:r>
               <w:rPr>
@@ -1269,6 +1293,15 @@
       <w:pPr>
         <w:spacing w:after="0"/>
         <w:rPr>
+          <w:b/>
+          <w:sz w:val="24"/>
+        </w:rPr>
+      </w:pPr>
+    </w:p>
+    <w:p>
+      <w:pPr>
+        <w:spacing w:after="0"/>
+        <w:rPr>
           <w:sz w:val="24"/>
         </w:rPr>
       </w:pPr>
@@ -1283,7 +1316,35 @@
         <w:rPr>
           <w:sz w:val="24"/>
         </w:rPr>
-        <w:t xml:space="preserve"> In this problem you are to compare reading a file using a single-threaded server and a multithreaded server. It takes 30 msec to get a request for work, dispatch it, and do the rest of the necessary processing, assuming that the data needed are in the block cache. If a disk operation is needed, as is the case half of the time, an additional 50 msec is required, during which time the thread sleeps. How many requests/sec can the server handle?</w:t>
+        <w:t xml:space="preserve"> In this problem you are to compare reading a file using a single-threaded server and a multithreaded server. It takes 30 </w:t>
+      </w:r>
+      <w:proofErr w:type="spellStart"/>
+      <w:r>
+        <w:rPr>
+          <w:sz w:val="24"/>
+        </w:rPr>
+        <w:t>msec</w:t>
+      </w:r>
+      <w:proofErr w:type="spellEnd"/>
+      <w:r>
+        <w:rPr>
+          <w:sz w:val="24"/>
+        </w:rPr>
+        <w:t xml:space="preserve"> to get a request for work, dispatch it, and do the rest of the necessary processing, assuming that the data needed are in the block cache. If a disk operation is needed, as is the case half of the time, an additional 50 </w:t>
+      </w:r>
+      <w:proofErr w:type="spellStart"/>
+      <w:r>
+        <w:rPr>
+          <w:sz w:val="24"/>
+        </w:rPr>
+        <w:t>msec</w:t>
+      </w:r>
+      <w:proofErr w:type="spellEnd"/>
+      <w:r>
+        <w:rPr>
+          <w:sz w:val="24"/>
+        </w:rPr>
+        <w:t xml:space="preserve"> is required, during which time the thread sleeps. How many requests/sec can the server handle?</w:t>
       </w:r>
     </w:p>
     <w:p>
@@ -2022,6 +2083,8 @@
         </w:rPr>
         <w:t>30</w:t>
       </w:r>
+      <w:bookmarkStart w:id="0" w:name="_GoBack"/>
+      <w:bookmarkEnd w:id="0"/>
       <w:r>
         <w:rPr>
           <w:b/>
@@ -2093,14 +2156,26 @@
     </w:p>
     <w:p>
       <w:pPr>
-        <w:ind w:firstLine="360"/>
+        <w:ind w:left="360"/>
         <w:rPr>
           <w:rFonts w:ascii="Cambria Math" w:hAnsi="Cambria Math" w:cs="Cambria Math"/>
           <w:b/>
         </w:rPr>
       </w:pPr>
       <w:r>
-        <w:t>(Average time to read a file would be the time it takes to read a file from Cache only.)</w:t>
+        <w:t>(</w:t>
+      </w:r>
+      <w:r>
+        <w:t>Thread waiting for data from Hard Disk would be sleeping, other Threads</w:t>
+      </w:r>
+      <w:r>
+        <w:t xml:space="preserve"> </w:t>
+      </w:r>
+      <w:r>
+        <w:t>would be keeping the CPU busy, and hence the I/O time would not be counted towards the total time that reading a file from Hard Disk will take</w:t>
+      </w:r>
+      <w:r>
+        <w:t>)</w:t>
       </w:r>
     </w:p>
     <w:p>
@@ -2163,8 +2238,8 @@
       </w:pPr>
     </w:p>
     <w:sectPr>
-      <w:headerReference w:type="default" r:id="rId7"/>
-      <w:footerReference w:type="default" r:id="rId8"/>
+      <w:headerReference w:type="default" r:id="rId8"/>
+      <w:footerReference w:type="default" r:id="rId9"/>
       <w:pgSz w:w="12240" w:h="15840"/>
       <w:pgMar w:top="720" w:right="720" w:bottom="720" w:left="720" w:header="720" w:footer="720" w:gutter="0"/>
       <w:cols w:space="720"/>
@@ -2288,7 +2363,7 @@
         </mc:Choice>
         <mc:Fallback>
           <w:pict>
-            <v:rect w14:anchorId="18AF7048" id="Rectangle 4" o:spid="_x0000_s1026" style="position:absolute;margin-left:-36pt;margin-top:27.7pt;width:611.55pt;height:28.45pt;z-index:251663360;visibility:visible;mso-wrap-style:square;mso-height-percent:0;mso-wrap-distance-left:9pt;mso-wrap-distance-top:0;mso-wrap-distance-right:9pt;mso-wrap-distance-bottom:0;mso-position-horizontal:absolute;mso-position-horizontal-relative:margin;mso-position-vertical:absolute;mso-position-vertical-relative:text;mso-height-percent:0;mso-height-relative:margin;v-text-anchor:middle" o:gfxdata="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" fillcolor="#cfcdcd [2894]" strokecolor="#e7e6e6 [3214]" strokeweight="1pt">
+            <v:rect w14:anchorId="363EB53C" id="Rectangle 4" o:spid="_x0000_s1026" style="position:absolute;margin-left:-36pt;margin-top:27.7pt;width:611.55pt;height:28.45pt;z-index:251663360;visibility:visible;mso-wrap-style:square;mso-height-percent:0;mso-wrap-distance-left:9pt;mso-wrap-distance-top:0;mso-wrap-distance-right:9pt;mso-wrap-distance-bottom:0;mso-position-horizontal:absolute;mso-position-horizontal-relative:margin;mso-position-vertical:absolute;mso-position-vertical-relative:text;mso-height-percent:0;mso-height-relative:margin;v-text-anchor:middle" o:gfxdata="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" fillcolor="#cfcdcd [2894]" strokecolor="#e7e6e6 [3214]" strokeweight="1pt">
               <v:shadow on="t" color="black" opacity="26214f" origin=",.5" offset="0,-3pt"/>
               <w10:wrap anchorx="margin"/>
             </v:rect>
@@ -2496,13 +2571,7 @@
       </w:drawing>
     </w:r>
     <w:r>
-      <w:t>Muhammad Fahad (</w:t>
-    </w:r>
-    <w:r>
-      <w:t>FA19-BSSE-0014</w:t>
-    </w:r>
-    <w:r>
-      <w:t>)</w:t>
+      <w:t>Muhammad Fahad (FA19-BSSE-0014)</w:t>
     </w:r>
   </w:p>
   <w:p>
@@ -4248,6 +4317,17 @@
       </w:tblBorders>
     </w:tblPr>
   </w:style>
+  <w:style w:type="character" w:styleId="Hyperlink">
+    <w:name w:val="Hyperlink"/>
+    <w:basedOn w:val="DefaultParagraphFont"/>
+    <w:uiPriority w:val="99"/>
+    <w:unhideWhenUsed/>
+    <w:rsid w:val="002C262F"/>
+    <w:rPr>
+      <w:color w:val="0563C1" w:themeColor="hyperlink"/>
+      <w:u w:val="single"/>
+    </w:rPr>
+  </w:style>
 </w:styles>
 </file>
 

</xml_diff>

<commit_message>
MFY auto commit at 26/11/2021 07:04:23
</commit_message>
<xml_diff>
--- a/4) Operating Systems_AM/Theroy/Assignment/A2/MuhammadFahad.docx
+++ b/4) Operating Systems_AM/Theroy/Assignment/A2/MuhammadFahad.docx
@@ -2363,7 +2363,7 @@
         </mc:Choice>
         <mc:Fallback>
           <w:pict>
-            <v:rect w14:anchorId="363EB53C" id="Rectangle 4" o:spid="_x0000_s1026" style="position:absolute;margin-left:-36pt;margin-top:27.7pt;width:611.55pt;height:28.45pt;z-index:251663360;visibility:visible;mso-wrap-style:square;mso-height-percent:0;mso-wrap-distance-left:9pt;mso-wrap-distance-top:0;mso-wrap-distance-right:9pt;mso-wrap-distance-bottom:0;mso-position-horizontal:absolute;mso-position-horizontal-relative:margin;mso-position-vertical:absolute;mso-position-vertical-relative:text;mso-height-percent:0;mso-height-relative:margin;v-text-anchor:middle" o:gfxdata="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" fillcolor="#cfcdcd [2894]" strokecolor="#e7e6e6 [3214]" strokeweight="1pt">
+            <v:rect w14:anchorId="03779837" id="Rectangle 4" o:spid="_x0000_s1026" style="position:absolute;margin-left:-36pt;margin-top:27.7pt;width:611.55pt;height:28.45pt;z-index:251663360;visibility:visible;mso-wrap-style:square;mso-height-percent:0;mso-wrap-distance-left:9pt;mso-wrap-distance-top:0;mso-wrap-distance-right:9pt;mso-wrap-distance-bottom:0;mso-position-horizontal:absolute;mso-position-horizontal-relative:margin;mso-position-vertical:absolute;mso-position-vertical-relative:text;mso-height-percent:0;mso-height-relative:margin;v-text-anchor:middle" o:gfxdata="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" fillcolor="#cfcdcd [2894]" strokecolor="#e7e6e6 [3214]" strokeweight="1pt">
               <v:shadow on="t" color="black" opacity="26214f" origin=",.5" offset="0,-3pt"/>
               <w10:wrap anchorx="margin"/>
             </v:rect>
@@ -2681,7 +2681,7 @@
                               <w:sz w:val="44"/>
                               <w:szCs w:val="44"/>
                             </w:rPr>
-                            <w:t>3</w:t>
+                            <w:t>2</w:t>
                           </w:r>
                           <w:r>
                             <w:rPr>
@@ -2815,7 +2815,7 @@
                         <w:sz w:val="44"/>
                         <w:szCs w:val="44"/>
                       </w:rPr>
-                      <w:t>3</w:t>
+                      <w:t>2</w:t>
                     </w:r>
                     <w:r>
                       <w:rPr>

</xml_diff>